<commit_message>
paper adds about rag decisions
</commit_message>
<xml_diff>
--- a/research_paper/scratch_pad/notes.docx
+++ b/research_paper/scratch_pad/notes.docx
@@ -39,10 +39,82 @@
       </w:r>
     </w:p>
     <w:p/>
+    <w:p>
+      <w:r>
+        <w:rPr>
+          <w:b/>
+          <w:bCs/>
+        </w:rPr>
+        <w:t>Model:</w:t>
+      </w:r>
+      <w:r>
+        <w:t xml:space="preserve"> We designed an advanced</w:t>
+      </w:r>
+      <w:r>
+        <w:t xml:space="preserve"> </w:t>
+      </w:r>
+      <w:r>
+        <w:t xml:space="preserve">Retrieval-Augmented Generation (RAG) system is a comprehensive pipeline designed for generating contextually accurate answers to user queries seeking insights into [manuscripts, </w:t>
+      </w:r>
+      <w:proofErr w:type="spellStart"/>
+      <w:r>
+        <w:t>etc</w:t>
+      </w:r>
+      <w:proofErr w:type="spellEnd"/>
+      <w:r>
+        <w:t xml:space="preserve">] that are stored in the Library of Congress. Several modules for text preprocessing, chunking, retrieval of relevant information, and response generation work together to provide relevant outputs that accelerate research and help fill knowledge gaps/increase understanding. Preprocessing and chunking of textual data uses </w:t>
+      </w:r>
+      <w:proofErr w:type="spellStart"/>
+      <w:r>
+        <w:t>MarkdownHeaderTextSplitter</w:t>
+      </w:r>
+      <w:proofErr w:type="spellEnd"/>
+      <w:r>
+        <w:t xml:space="preserve"> and </w:t>
+      </w:r>
+      <w:proofErr w:type="spellStart"/>
+      <w:r>
+        <w:t>RecursiveCharacterTextSplitter</w:t>
+      </w:r>
+      <w:proofErr w:type="spellEnd"/>
+      <w:r>
+        <w:t xml:space="preserve"> from the </w:t>
+      </w:r>
+      <w:proofErr w:type="spellStart"/>
+      <w:r>
+        <w:t>LangChain</w:t>
+      </w:r>
+      <w:proofErr w:type="spellEnd"/>
+      <w:r>
+        <w:t xml:space="preserve"> library to split documents based on structural elements such as headers and character count, respectively. The preprocessing removes irrelevant text and cleans up formatting to ensure the input data is optimized for downstream tasks. </w:t>
+      </w:r>
+    </w:p>
+    <w:p>
+      <w:r>
+        <w:t>The retrieval functionality is responsible for embedding generation and vector search operations. The retriever function uses the instructor-xl sentence transformer, designed for producing high-quality sentence embeddings. The encoded chunks of text are indexed using FAISS for efficient similarity search, which allows for scalable and rapid querying of textual datasets. The state-of-the-art nature of the embedding models ensures that the retrieval process is accurate suitable for a wide array of topics.</w:t>
+      </w:r>
+    </w:p>
+    <w:p>
+      <w:r>
+        <w:t xml:space="preserve">Text responses are generated by providing contextually relevant documents and prompts to the relatively compact yet powerful T5-small model. The generator takes the most relevant passage from the retriever and crafts a response that directly addresses a user’s query for whatever they are researching. </w:t>
+      </w:r>
+      <w:r>
+        <w:rPr>
+          <w:highlight w:val="yellow"/>
+        </w:rPr>
+        <w:t>The selection of flan-t5-small, a relatively compact yet powerful model, balances computational efficiency with output quality, making the RAG system suitable for real-time applications where latency is a concern</w:t>
+      </w:r>
+      <w:r>
+        <w:t>.</w:t>
+      </w:r>
+    </w:p>
     <w:p/>
     <w:p/>
-    <w:p>
-      <w:r>
+    <w:p/>
+    <w:p/>
+    <w:p>
+      <w:r>
+        <w:lastRenderedPageBreak/>
         <w:t>Type of RAG…</w:t>
       </w:r>
     </w:p>
@@ -103,13 +175,7 @@
         </w:numPr>
       </w:pPr>
       <w:r>
-        <w:t xml:space="preserve">Recursive retrieval and </w:t>
-      </w:r>
-      <w:r>
-        <w:t>query</w:t>
-      </w:r>
-      <w:r>
-        <w:t xml:space="preserve"> engine</w:t>
+        <w:t>Recursive retrieval and query engine</w:t>
       </w:r>
     </w:p>
     <w:p>
@@ -120,8 +186,13 @@
           <w:numId w:val="3"/>
         </w:numPr>
       </w:pPr>
-      <w:r>
-        <w:t>Stepback approach</w:t>
+      <w:proofErr w:type="spellStart"/>
+      <w:r>
+        <w:t>Stepback</w:t>
+      </w:r>
+      <w:proofErr w:type="spellEnd"/>
+      <w:r>
+        <w:t xml:space="preserve"> approach</w:t>
       </w:r>
     </w:p>
     <w:p>
@@ -222,10 +293,7 @@
         </w:numPr>
       </w:pPr>
       <w:r>
-        <w:t>GROBID</w:t>
-      </w:r>
-      <w:r>
-        <w:t xml:space="preserve"> for PDFs (??)</w:t>
+        <w:t>GROBID for PDFs (??)</w:t>
       </w:r>
       <w:r>
         <w:rPr>
@@ -383,7 +451,6 @@
     <w:p/>
     <w:p>
       <w:r>
-        <w:lastRenderedPageBreak/>
         <w:t>RAG vs Fine-tuning: Pipelines, Tradeoffs, and a Case Study on Agriculture</w:t>
       </w:r>
       <w:r>
@@ -423,7 +490,23 @@
         <w:footnoteReference w:id="7"/>
       </w:r>
       <w:r>
-        <w:t xml:space="preserve"> (GeneRation Of BIbliographic Data) (GRO, 2008–2023), a machine learning library specifically tailored for extracting and processing data from scientific literature in PDF format. The goal is to transform unstructured PDF data into structured data in the form of TEI (Text Encoding Initiative) format (Consortium, 2023), efficiently managing large volumes of files. The use of GROBID, trained on a vast corpus of scientific articles, enables the recognition of a wide array of document elements and extraction of associated bibliographic data.</w:t>
+        <w:t xml:space="preserve"> (</w:t>
+      </w:r>
+      <w:proofErr w:type="spellStart"/>
+      <w:r>
+        <w:t>GeneRation</w:t>
+      </w:r>
+      <w:proofErr w:type="spellEnd"/>
+      <w:r>
+        <w:t xml:space="preserve"> Of </w:t>
+      </w:r>
+      <w:proofErr w:type="spellStart"/>
+      <w:r>
+        <w:t>BIbliographic</w:t>
+      </w:r>
+      <w:proofErr w:type="spellEnd"/>
+      <w:r>
+        <w:t xml:space="preserve"> Data) (GRO, 2008–2023), a machine learning library specifically tailored for extracting and processing data from scientific literature in PDF format. The goal is to transform unstructured PDF data into structured data in the form of TEI (Text Encoding Initiative) format (Consortium, 2023), efficiently managing large volumes of files. The use of GROBID, trained on a vast corpus of scientific articles, enables the recognition of a wide array of document elements and extraction of associated bibliographic data.</w:t>
       </w:r>
     </w:p>
     <w:p>
@@ -447,7 +530,16 @@
         </w:numPr>
       </w:pPr>
       <w:r>
-        <w:t>Embedding generation and index construction: we compute embeddings from text chunks extracted from the PDF documents in our dataset, using sentence transformers (Reimers and Gurevych, 2019). We then used Facebook AI Similarity Search (FAISS) (Johnson et al., 2019), a library for efficient indexing and similarity search of vectors, to create a database of the embeddings…Specifically, we provided the retrieved information from the FAISS database to GPT-4 as context within a custom prompt, which allowed the generation of domain-specific answers.</w:t>
+        <w:lastRenderedPageBreak/>
+        <w:t xml:space="preserve">Embedding generation and index construction: we compute embeddings from text chunks extracted from the PDF documents in our dataset, using sentence transformers (Reimers and </w:t>
+      </w:r>
+      <w:proofErr w:type="spellStart"/>
+      <w:r>
+        <w:t>Gurevych</w:t>
+      </w:r>
+      <w:proofErr w:type="spellEnd"/>
+      <w:r>
+        <w:t>, 2019). We then used Facebook AI Similarity Search (FAISS) (Johnson et al., 2019), a library for efficient indexing and similarity search of vectors, to create a database of the embeddings…Specifically, we provided the retrieved information from the FAISS database to GPT-4 as context within a custom prompt, which allowed the generation of domain-specific answers.</w:t>
       </w:r>
     </w:p>
     <w:p/>
@@ -1864,6 +1956,7 @@
   <w:style w:type="character" w:default="1" w:styleId="DefaultParagraphFont">
     <w:name w:val="Default Paragraph Font"/>
     <w:uiPriority w:val="1"/>
+    <w:semiHidden/>
     <w:unhideWhenUsed/>
   </w:style>
   <w:style w:type="table" w:default="1" w:styleId="TableNormal">

</xml_diff>